<commit_message>
Updated the Heroku deployment document
Updated the Heroku deployment document
</commit_message>
<xml_diff>
--- a/Steps for Heroku deployment.docx
+++ b/Steps for Heroku deployment.docx
@@ -473,6 +473,44 @@
           <w:szCs w:val="22"/>
         </w:rPr>
         <w:t>&lt;&lt;Project name&gt;&gt; (This should print the database URL. Use that in the app.py)</w:t>
+      </w:r>
+    </w:p>
+    <w:p>
+      <w:pPr>
+        <w:pStyle w:val="ListParagraph"/>
+        <w:numPr>
+          <w:ilvl w:val="0"/>
+          <w:numId w:val="1"/>
+        </w:numPr>
+        <w:rPr>
+          <w:rFonts w:cstheme="minorHAnsi"/>
+        </w:rPr>
+      </w:pPr>
+      <w:r>
+        <w:rPr>
+          <w:rFonts w:cstheme="minorHAnsi"/>
+          <w:sz w:val="22"/>
+          <w:szCs w:val="22"/>
+        </w:rPr>
+        <w:t xml:space="preserve">Run the application by </w:t>
+      </w:r>
+      <w:proofErr w:type="spellStart"/>
+      <w:r>
+        <w:rPr>
+          <w:rFonts w:cstheme="minorHAnsi"/>
+          <w:sz w:val="22"/>
+          <w:szCs w:val="22"/>
+        </w:rPr>
+        <w:t>usinf</w:t>
+      </w:r>
+      <w:proofErr w:type="spellEnd"/>
+      <w:r>
+        <w:rPr>
+          <w:rFonts w:cstheme="minorHAnsi"/>
+          <w:sz w:val="22"/>
+          <w:szCs w:val="22"/>
+        </w:rPr>
+        <w:t xml:space="preserve"> – python app.py</w:t>
       </w:r>
     </w:p>
     <w:p>

</xml_diff>